<commit_message>
vba lab 8 and 12, NumericalMethods las lab
</commit_message>
<xml_diff>
--- a/EnterpriseInformationSecuritySystems/Реферат. Обеспечение информационной безопасности на промышленном предприятии.docx
+++ b/EnterpriseInformationSecuritySystems/Реферат. Обеспечение информационной безопасности на промышленном предприятии.docx
@@ -15,7 +15,64 @@
           <w:sz w:val="32"/>
           <w:szCs w:val="32"/>
         </w:rPr>
-        <w:t xml:space="preserve">Реферат на тему: </w:t>
+        <w:t>Реферат</w:t>
+      </w:r>
+      <w:r>
+        <w:rPr>
+          <w:sz w:val="32"/>
+          <w:szCs w:val="32"/>
+        </w:rPr>
+        <w:t xml:space="preserve"> по предмету</w:t>
+      </w:r>
+    </w:p>
+    <w:p>
+      <w:pPr>
+        <w:jc w:val="center"/>
+        <w:rPr>
+          <w:sz w:val="32"/>
+          <w:szCs w:val="32"/>
+        </w:rPr>
+      </w:pPr>
+      <w:r>
+        <w:rPr>
+          <w:sz w:val="32"/>
+          <w:szCs w:val="32"/>
+        </w:rPr>
+        <w:t>Системы информационной безопасности предприятия</w:t>
+      </w:r>
+    </w:p>
+    <w:p>
+      <w:pPr>
+        <w:jc w:val="center"/>
+        <w:rPr>
+          <w:sz w:val="32"/>
+          <w:szCs w:val="32"/>
+        </w:rPr>
+      </w:pPr>
+      <w:r>
+        <w:rPr>
+          <w:sz w:val="32"/>
+          <w:szCs w:val="32"/>
+        </w:rPr>
+        <w:t xml:space="preserve"> на тему: </w:t>
+      </w:r>
+    </w:p>
+    <w:p>
+      <w:pPr>
+        <w:jc w:val="center"/>
+        <w:rPr>
+          <w:b/>
+          <w:sz w:val="36"/>
+          <w:szCs w:val="32"/>
+        </w:rPr>
+      </w:pPr>
+      <w:r>
+        <w:rPr>
+          <w:b/>
+          <w:sz w:val="36"/>
+          <w:szCs w:val="32"/>
+        </w:rPr>
+        <w:t>Обеспечение информационной безопасности на промышленном предприятии</w:t>
       </w:r>
     </w:p>
     <w:p>
@@ -27,14 +84,18 @@
           <w:szCs w:val="32"/>
         </w:rPr>
       </w:pPr>
-      <w:r>
+      <w:bookmarkStart w:id="0" w:name="_GoBack"/>
+      <w:bookmarkEnd w:id="0"/>
+    </w:p>
+    <w:p>
+      <w:pPr>
+        <w:jc w:val="center"/>
         <w:rPr>
           <w:b/>
           <w:sz w:val="32"/>
           <w:szCs w:val="32"/>
         </w:rPr>
-        <w:t>Обеспечение информационной безопасности на промышленном предприятии</w:t>
-      </w:r>
+      </w:pPr>
     </w:p>
     <w:p>
       <w:pPr>
@@ -208,100 +269,77 @@
     </w:p>
     <w:p>
       <w:pPr>
-        <w:jc w:val="center"/>
-        <w:rPr>
-          <w:b/>
+        <w:jc w:val="right"/>
+        <w:rPr>
+          <w:sz w:val="28"/>
+          <w:szCs w:val="32"/>
+        </w:rPr>
+      </w:pPr>
+      <w:r>
+        <w:rPr>
           <w:sz w:val="32"/>
           <w:szCs w:val="32"/>
         </w:rPr>
-      </w:pPr>
-    </w:p>
+        <w:softHyphen/>
+      </w:r>
+      <w:r>
+        <w:rPr>
+          <w:sz w:val="28"/>
+          <w:szCs w:val="32"/>
+        </w:rPr>
+        <w:t>Выполнил</w:t>
+      </w:r>
+      <w:r>
+        <w:rPr>
+          <w:sz w:val="28"/>
+          <w:szCs w:val="32"/>
+        </w:rPr>
+        <w:t xml:space="preserve">: </w:t>
+      </w:r>
+      <w:r>
+        <w:rPr>
+          <w:sz w:val="28"/>
+          <w:szCs w:val="32"/>
+        </w:rPr>
+        <w:t>студент 402 группы</w:t>
+      </w:r>
+    </w:p>
+    <w:p>
+      <w:pPr>
+        <w:jc w:val="right"/>
+        <w:rPr>
+          <w:sz w:val="28"/>
+          <w:szCs w:val="32"/>
+        </w:rPr>
+      </w:pPr>
+      <w:r>
+        <w:rPr>
+          <w:sz w:val="28"/>
+          <w:szCs w:val="32"/>
+        </w:rPr>
+        <w:lastRenderedPageBreak/>
+        <w:t>Батунин М. Е.</w:t>
+      </w:r>
+    </w:p>
+    <w:p/>
+    <w:p/>
     <w:p>
       <w:pPr>
         <w:jc w:val="center"/>
         <w:rPr>
+          <w:rFonts w:ascii="Times New Roman" w:hAnsi="Times New Roman" w:cs="Times New Roman"/>
           <w:b/>
-          <w:sz w:val="32"/>
-          <w:szCs w:val="32"/>
-        </w:rPr>
-      </w:pPr>
-    </w:p>
-    <w:p>
-      <w:pPr>
-        <w:jc w:val="right"/>
-        <w:rPr>
-          <w:sz w:val="28"/>
-          <w:szCs w:val="32"/>
-        </w:rPr>
-      </w:pPr>
-      <w:r>
-        <w:rPr>
-          <w:sz w:val="32"/>
-          <w:szCs w:val="32"/>
-        </w:rPr>
-        <w:softHyphen/>
-      </w:r>
-      <w:r>
-        <w:rPr>
-          <w:sz w:val="28"/>
-          <w:szCs w:val="32"/>
-        </w:rPr>
-        <w:t>Выполнил</w:t>
-      </w:r>
-      <w:r>
-        <w:rPr>
-          <w:sz w:val="28"/>
-          <w:szCs w:val="32"/>
-        </w:rPr>
-        <w:t xml:space="preserve">: </w:t>
-      </w:r>
-      <w:r>
-        <w:rPr>
-          <w:sz w:val="28"/>
-          <w:szCs w:val="32"/>
-        </w:rPr>
-        <w:t>студент 402 группы</w:t>
-      </w:r>
-    </w:p>
-    <w:p>
-      <w:pPr>
-        <w:jc w:val="right"/>
-        <w:rPr>
-          <w:sz w:val="28"/>
-          <w:szCs w:val="32"/>
-        </w:rPr>
-      </w:pPr>
-      <w:r>
-        <w:rPr>
-          <w:sz w:val="28"/>
-          <w:szCs w:val="32"/>
-        </w:rPr>
-        <w:t>Батунин М. Е.</w:t>
-      </w:r>
-    </w:p>
-    <w:p/>
-    <w:p>
-      <w:bookmarkStart w:id="0" w:name="_GoBack"/>
-      <w:bookmarkEnd w:id="0"/>
-    </w:p>
-    <w:p>
-      <w:pPr>
-        <w:jc w:val="center"/>
+          <w:sz w:val="28"/>
+          <w:szCs w:val="28"/>
+        </w:rPr>
+      </w:pPr>
+      <w:r>
         <w:rPr>
           <w:rFonts w:ascii="Times New Roman" w:hAnsi="Times New Roman" w:cs="Times New Roman"/>
           <w:b/>
           <w:sz w:val="28"/>
           <w:szCs w:val="28"/>
         </w:rPr>
-      </w:pPr>
-      <w:r>
-        <w:rPr>
-          <w:rFonts w:ascii="Times New Roman" w:hAnsi="Times New Roman" w:cs="Times New Roman"/>
-          <w:b/>
-          <w:sz w:val="28"/>
-          <w:szCs w:val="28"/>
-        </w:rPr>
-        <w:lastRenderedPageBreak/>
         <w:t>Содержание</w:t>
       </w:r>
     </w:p>
@@ -6400,6 +6438,7 @@
         <w:docPartUnique/>
       </w:docPartObj>
     </w:sdtPr>
+    <w:sdtEndPr/>
     <w:sdtContent>
       <w:p>
         <w:pPr>
@@ -7757,9 +7796,33 @@
       <w:lang w:eastAsia="ru-RU"/>
     </w:rPr>
   </w:style>
+  <w:style w:type="paragraph" w:styleId="3">
+    <w:name w:val="heading 3"/>
+    <w:basedOn w:val="a"/>
+    <w:next w:val="a"/>
+    <w:link w:val="30"/>
+    <w:uiPriority w:val="9"/>
+    <w:semiHidden/>
+    <w:unhideWhenUsed/>
+    <w:qFormat/>
+    <w:rsid w:val="000761D3"/>
+    <w:pPr>
+      <w:keepNext/>
+      <w:keepLines/>
+      <w:spacing w:before="40" w:after="0"/>
+      <w:outlineLvl w:val="2"/>
+    </w:pPr>
+    <w:rPr>
+      <w:rFonts w:asciiTheme="majorHAnsi" w:eastAsiaTheme="majorEastAsia" w:hAnsiTheme="majorHAnsi" w:cstheme="majorBidi"/>
+      <w:color w:val="1F3763" w:themeColor="accent1" w:themeShade="7F"/>
+      <w:sz w:val="24"/>
+      <w:szCs w:val="24"/>
+    </w:rPr>
+  </w:style>
   <w:style w:type="character" w:default="1" w:styleId="a0">
     <w:name w:val="Default Paragraph Font"/>
     <w:uiPriority w:val="1"/>
+    <w:semiHidden/>
     <w:unhideWhenUsed/>
   </w:style>
   <w:style w:type="table" w:default="1" w:styleId="a1">
@@ -7937,6 +8000,20 @@
     <w:link w:val="ab"/>
     <w:uiPriority w:val="99"/>
     <w:rsid w:val="00833780"/>
+  </w:style>
+  <w:style w:type="character" w:customStyle="1" w:styleId="30">
+    <w:name w:val="Заголовок 3 Знак"/>
+    <w:basedOn w:val="a0"/>
+    <w:link w:val="3"/>
+    <w:uiPriority w:val="9"/>
+    <w:semiHidden/>
+    <w:rsid w:val="000761D3"/>
+    <w:rPr>
+      <w:rFonts w:asciiTheme="majorHAnsi" w:eastAsiaTheme="majorEastAsia" w:hAnsiTheme="majorHAnsi" w:cstheme="majorBidi"/>
+      <w:color w:val="1F3763" w:themeColor="accent1" w:themeShade="7F"/>
+      <w:sz w:val="24"/>
+      <w:szCs w:val="24"/>
+    </w:rPr>
   </w:style>
 </w:styles>
 </file>
@@ -8241,7 +8318,7 @@
 </file>
 
 <file path=customXml/itemProps1.xml><?xml version="1.0" encoding="utf-8"?>
-<ds:datastoreItem xmlns:ds="http://schemas.openxmlformats.org/officeDocument/2006/customXml" ds:itemID="{1A96ABD0-AE9E-424E-A60E-D5669913D024}">
+<ds:datastoreItem xmlns:ds="http://schemas.openxmlformats.org/officeDocument/2006/customXml" ds:itemID="{5D62B753-3FB0-471B-9F84-CB98C402D215}">
   <ds:schemaRefs>
     <ds:schemaRef ds:uri="http://schemas.openxmlformats.org/officeDocument/2006/bibliography"/>
   </ds:schemaRefs>

</xml_diff>